<commit_message>
kinda finished spawn manager
</commit_message>
<xml_diff>
--- a/GameＷentThough.docx
+++ b/GameＷentThough.docx
@@ -209,67 +209,93 @@
           <w:rFonts w:ascii="Consolas" w:hAnsi="Consolas"/>
           <w:sz w:val="32"/>
           <w:szCs w:val="32"/>
+        </w:rPr>
+      </w:pPr>
+      <w:r>
+        <w:rPr>
+          <w:rFonts w:ascii="Consolas" w:hAnsi="Consolas"/>
+          <w:sz w:val="32"/>
+          <w:szCs w:val="32"/>
+        </w:rPr>
+        <w:t>OnTriggerEnter and OnCllisonEnter cannot be awake simultaneously.</w:t>
+      </w:r>
+      <w:r>
+        <w:rPr>
+          <w:rFonts w:ascii="Consolas" w:hAnsi="Consolas"/>
+          <w:sz w:val="32"/>
+          <w:szCs w:val="32"/>
+        </w:rPr>
+        <w:t xml:space="preserve"> If the IsTrigger, we cannot reflect the shell. If use OnCllisonEnter, we cannot deal with </w:t>
+      </w:r>
+      <w:r>
+        <w:rPr>
+          <w:rFonts w:ascii="Consolas" w:hAnsi="Consolas"/>
+          <w:sz w:val="32"/>
+          <w:szCs w:val="32"/>
+        </w:rPr>
+        <w:t>what to do with that shell.</w:t>
+      </w:r>
+      <w:r>
+        <w:rPr>
+          <w:rFonts w:ascii="Consolas" w:hAnsi="Consolas"/>
+          <w:sz w:val="32"/>
+          <w:szCs w:val="32"/>
+        </w:rPr>
+        <w:t xml:space="preserve"> </w:t>
+      </w:r>
+      <w:r>
+        <w:rPr>
+          <w:rFonts w:ascii="Consolas" w:hAnsi="Consolas"/>
+          <w:sz w:val="32"/>
+          <w:szCs w:val="32"/>
+        </w:rPr>
+        <w:t xml:space="preserve"> </w:t>
+      </w:r>
+    </w:p>
+    <w:p>
+      <w:pPr>
+        <w:rPr>
+          <w:rFonts w:ascii="Consolas" w:hAnsi="Consolas"/>
+          <w:sz w:val="32"/>
+          <w:szCs w:val="32"/>
+        </w:rPr>
+      </w:pPr>
+    </w:p>
+    <w:p>
+      <w:pPr>
+        <w:rPr>
+          <w:rFonts w:ascii="Consolas" w:hAnsi="Consolas"/>
+          <w:sz w:val="32"/>
+          <w:szCs w:val="32"/>
           <w:lang w:val="en"/>
         </w:rPr>
       </w:pPr>
       <w:r>
         <w:rPr>
-          <w:rFonts w:ascii="Consolas" w:hAnsi="Consolas"/>
-          <w:sz w:val="32"/>
-          <w:szCs w:val="32"/>
-        </w:rPr>
-        <w:t>OnTriggerEnter and OnCllisonEnter cannot be awake simultaneously.</w:t>
-      </w:r>
-      <w:r>
-        <w:rPr>
-          <w:rFonts w:ascii="Consolas" w:hAnsi="Consolas"/>
-          <w:sz w:val="32"/>
-          <w:szCs w:val="32"/>
-        </w:rPr>
-        <w:t xml:space="preserve"> If the IsTrigger, we cannot reflect the shell. If use </w:t>
-      </w:r>
-      <w:r>
-        <w:rPr>
-          <w:rFonts w:ascii="Consolas" w:hAnsi="Consolas"/>
-          <w:sz w:val="32"/>
-          <w:szCs w:val="32"/>
-        </w:rPr>
-        <w:t>OnCllisonEnter</w:t>
-      </w:r>
-      <w:r>
-        <w:rPr>
-          <w:rFonts w:ascii="Consolas" w:hAnsi="Consolas"/>
-          <w:sz w:val="32"/>
-          <w:szCs w:val="32"/>
-        </w:rPr>
-        <w:t xml:space="preserve">, we cannot deal with </w:t>
-      </w:r>
-      <w:r>
-        <w:rPr>
-          <w:rFonts w:ascii="Consolas" w:hAnsi="Consolas"/>
-          <w:sz w:val="32"/>
-          <w:szCs w:val="32"/>
-        </w:rPr>
-        <w:t>what to do with that shell.</w:t>
+          <w:rFonts w:ascii="Consolas" w:hAnsi="Consolas" w:hint="eastAsia"/>
+          <w:sz w:val="32"/>
+          <w:szCs w:val="32"/>
+        </w:rPr>
+        <w:t>亮点</w:t>
+      </w:r>
+      <w:r>
+        <w:rPr>
+          <w:rFonts w:ascii="Consolas" w:hAnsi="Consolas" w:hint="eastAsia"/>
+          <w:sz w:val="32"/>
+          <w:szCs w:val="32"/>
+        </w:rPr>
+        <w:t>:</w:t>
+      </w:r>
+      <w:r>
+        <w:rPr>
+          <w:rFonts w:ascii="Consolas" w:hAnsi="Consolas" w:hint="eastAsia"/>
+          <w:sz w:val="32"/>
+          <w:szCs w:val="32"/>
+        </w:rPr>
+        <w:t>一个一直在移动的随机产生点。</w:t>
       </w:r>
       <w:bookmarkStart w:id="0" w:name="_GoBack"/>
       <w:bookmarkEnd w:id="0"/>
-      <w:r>
-        <w:rPr>
-          <w:rFonts w:ascii="Consolas" w:hAnsi="Consolas"/>
-          <w:sz w:val="32"/>
-          <w:szCs w:val="32"/>
-        </w:rPr>
-        <w:t xml:space="preserve"> </w:t>
-      </w:r>
-      <w:r>
-        <w:rPr>
-          <w:rFonts w:ascii="Consolas" w:hAnsi="Consolas"/>
-          <w:sz w:val="32"/>
-          <w:szCs w:val="32"/>
-        </w:rPr>
-        <w:t xml:space="preserve"> </w:t>
-      </w:r>
     </w:p>
     <w:sectPr>
       <w:pgSz w:w="12240" w:h="15840"/>
@@ -454,6 +480,7 @@
     <w:lsdException w:name="HTML Sample" w:semiHidden="1" w:unhideWhenUsed="1"/>
     <w:lsdException w:name="HTML Typewriter" w:semiHidden="1" w:unhideWhenUsed="1"/>
     <w:lsdException w:name="HTML Variable" w:semiHidden="1" w:unhideWhenUsed="1"/>
+    <w:lsdException w:name="Normal Table" w:semiHidden="1" w:unhideWhenUsed="1"/>
     <w:lsdException w:name="annotation subject" w:semiHidden="1" w:unhideWhenUsed="1"/>
     <w:lsdException w:name="No List" w:semiHidden="1" w:unhideWhenUsed="1"/>
     <w:lsdException w:name="Outline List 1" w:semiHidden="1" w:unhideWhenUsed="1"/>
@@ -500,8 +527,10 @@
     <w:lsdException w:name="Table Subtle 2" w:semiHidden="1" w:unhideWhenUsed="1"/>
     <w:lsdException w:name="Table Web 1" w:semiHidden="1" w:unhideWhenUsed="1"/>
     <w:lsdException w:name="Table Web 2" w:semiHidden="1" w:unhideWhenUsed="1"/>
+    <w:lsdException w:name="Table Web 3" w:semiHidden="1" w:unhideWhenUsed="1"/>
     <w:lsdException w:name="Balloon Text" w:semiHidden="1" w:unhideWhenUsed="1"/>
     <w:lsdException w:name="Table Grid" w:uiPriority="39"/>
+    <w:lsdException w:name="Table Theme" w:semiHidden="1" w:unhideWhenUsed="1"/>
     <w:lsdException w:name="Placeholder Text" w:semiHidden="1"/>
     <w:lsdException w:name="No Spacing" w:uiPriority="1" w:qFormat="1"/>
     <w:lsdException w:name="Light Shading" w:uiPriority="60"/>

</xml_diff>